<commit_message>
Create diagramme sequence Rediger articles - ADMIN scénario parfait
</commit_message>
<xml_diff>
--- a/evaluation_ACSI_SQL.docx
+++ b/evaluation_ACSI_SQL.docx
@@ -1,6 +1,6 @@
 
 <file path=word/document.xml><?xml version="1.0" encoding="utf-8"?>
-<w:document xmlns:wpc="http://schemas.microsoft.com/office/word/2010/wordprocessingCanvas" xmlns:cx="http://schemas.microsoft.com/office/drawing/2014/chartex" xmlns:cx1="http://schemas.microsoft.com/office/drawing/2015/9/8/chartex" xmlns:mc="http://schemas.openxmlformats.org/markup-compatibility/2006" xmlns:o="urn:schemas-microsoft-com:office:office" xmlns:r="http://schemas.openxmlformats.org/officeDocument/2006/relationships" xmlns:m="http://schemas.openxmlformats.org/officeDocument/2006/math" xmlns:v="urn:schemas-microsoft-com:vml" xmlns:wp14="http://schemas.microsoft.com/office/word/2010/wordprocessingDrawing" xmlns:wp="http://schemas.openxmlformats.org/drawingml/2006/wordprocessingDrawing" xmlns:w10="urn:schemas-microsoft-com:office:word" xmlns:w="http://schemas.openxmlformats.org/wordprocessingml/2006/main" xmlns:w14="http://schemas.microsoft.com/office/word/2010/wordml" xmlns:w15="http://schemas.microsoft.com/office/word/2012/wordml" xmlns:w16se="http://schemas.microsoft.com/office/word/2015/wordml/symex" xmlns:wpg="http://schemas.microsoft.com/office/word/2010/wordprocessingGroup" xmlns:wpi="http://schemas.microsoft.com/office/word/2010/wordprocessingInk" xmlns:wne="http://schemas.microsoft.com/office/word/2006/wordml" xmlns:wps="http://schemas.microsoft.com/office/word/2010/wordprocessingShape" mc:Ignorable="w14 w15 w16se wp14">
+<w:document xmlns:wpc="http://schemas.microsoft.com/office/word/2010/wordprocessingCanvas" xmlns:cx="http://schemas.microsoft.com/office/drawing/2014/chartex" xmlns:cx1="http://schemas.microsoft.com/office/drawing/2015/9/8/chartex" xmlns:cx2="http://schemas.microsoft.com/office/drawing/2015/10/21/chartex" xmlns:cx3="http://schemas.microsoft.com/office/drawing/2016/5/9/chartex" xmlns:cx4="http://schemas.microsoft.com/office/drawing/2016/5/10/chartex" xmlns:cx5="http://schemas.microsoft.com/office/drawing/2016/5/11/chartex" xmlns:cx6="http://schemas.microsoft.com/office/drawing/2016/5/12/chartex" xmlns:cx7="http://schemas.microsoft.com/office/drawing/2016/5/13/chartex" xmlns:cx8="http://schemas.microsoft.com/office/drawing/2016/5/14/chartex" xmlns:mc="http://schemas.openxmlformats.org/markup-compatibility/2006" xmlns:aink="http://schemas.microsoft.com/office/drawing/2016/ink" xmlns:am3d="http://schemas.microsoft.com/office/drawing/2017/model3d" xmlns:o="urn:schemas-microsoft-com:office:office" xmlns:r="http://schemas.openxmlformats.org/officeDocument/2006/relationships" xmlns:m="http://schemas.openxmlformats.org/officeDocument/2006/math" xmlns:v="urn:schemas-microsoft-com:vml" xmlns:wp14="http://schemas.microsoft.com/office/word/2010/wordprocessingDrawing" xmlns:wp="http://schemas.openxmlformats.org/drawingml/2006/wordprocessingDrawing" xmlns:w10="urn:schemas-microsoft-com:office:word" xmlns:w="http://schemas.openxmlformats.org/wordprocessingml/2006/main" xmlns:w14="http://schemas.microsoft.com/office/word/2010/wordml" xmlns:w15="http://schemas.microsoft.com/office/word/2012/wordml" xmlns:w16cex="http://schemas.microsoft.com/office/word/2018/wordml/cex" xmlns:w16cid="http://schemas.microsoft.com/office/word/2016/wordml/cid" xmlns:w16="http://schemas.microsoft.com/office/word/2018/wordml" xmlns:w16se="http://schemas.microsoft.com/office/word/2015/wordml/symex" xmlns:wpg="http://schemas.microsoft.com/office/word/2010/wordprocessingGroup" xmlns:wpi="http://schemas.microsoft.com/office/word/2010/wordprocessingInk" xmlns:wne="http://schemas.microsoft.com/office/word/2006/wordml" xmlns:wps="http://schemas.microsoft.com/office/word/2010/wordprocessingShape" mc:Ignorable="w14 w15 w16se w16cid w16 w16cex wp14">
   <w:body>
     <w:p>
       <w:pPr>
@@ -55,12 +55,21 @@
         <w:ind w:left="360"/>
       </w:pPr>
       <w:r>
+        <w:rPr>
+          <w:highlight w:val="yellow"/>
+        </w:rPr>
         <w:t xml:space="preserve">Trouver </w:t>
       </w:r>
       <w:r>
+        <w:rPr>
+          <w:highlight w:val="yellow"/>
+        </w:rPr>
         <w:t>un</w:t>
       </w:r>
       <w:r>
+        <w:rPr>
+          <w:highlight w:val="yellow"/>
+        </w:rPr>
         <w:t xml:space="preserve"> sujet (thème) pour votre projet.</w:t>
       </w:r>
     </w:p>
@@ -69,9 +78,15 @@
         <w:ind w:left="360"/>
       </w:pPr>
       <w:r>
+        <w:rPr>
+          <w:highlight w:val="yellow"/>
+        </w:rPr>
         <w:t>Réaliser un cahier des charges non structuré de votre projet</w:t>
       </w:r>
       <w:r>
+        <w:rPr>
+          <w:highlight w:val="yellow"/>
+        </w:rPr>
         <w:t>. Celui-ci détaillera le projet choisi.</w:t>
       </w:r>
     </w:p>
@@ -96,67 +111,124 @@
     <w:p>
       <w:pPr>
         <w:ind w:left="360"/>
-      </w:pPr>
-      <w:r>
+        <w:rPr>
+          <w:highlight w:val="yellow"/>
+        </w:rPr>
+      </w:pPr>
+      <w:r>
+        <w:rPr>
+          <w:highlight w:val="yellow"/>
+        </w:rPr>
         <w:t>Réaliser le diagramme de cas d’utilisation depuis votre projet</w:t>
       </w:r>
       <w:r>
+        <w:rPr>
+          <w:highlight w:val="yellow"/>
+        </w:rPr>
         <w:t xml:space="preserve"> qui devra inclure les spécifications suivantes :</w:t>
       </w:r>
     </w:p>
     <w:p>
       <w:pPr>
         <w:ind w:left="360"/>
-      </w:pPr>
-      <w:r>
+        <w:rPr>
+          <w:highlight w:val="yellow"/>
+        </w:rPr>
+      </w:pPr>
+      <w:r>
+        <w:rPr>
+          <w:highlight w:val="yellow"/>
+        </w:rPr>
         <w:t>-</w:t>
       </w:r>
       <w:r>
+        <w:rPr>
+          <w:highlight w:val="yellow"/>
+        </w:rPr>
         <w:t xml:space="preserve">Identifier les différents acteurs de votre projet. </w:t>
       </w:r>
     </w:p>
     <w:p>
       <w:pPr>
         <w:ind w:left="360"/>
-      </w:pPr>
-      <w:r>
+        <w:rPr>
+          <w:highlight w:val="yellow"/>
+        </w:rPr>
+      </w:pPr>
+      <w:r>
+        <w:rPr>
+          <w:highlight w:val="yellow"/>
+        </w:rPr>
         <w:t>-</w:t>
       </w:r>
       <w:r>
+        <w:rPr>
+          <w:highlight w:val="yellow"/>
+        </w:rPr>
         <w:t>Identifier les différents cas d’utilisation de votre projet.</w:t>
       </w:r>
     </w:p>
     <w:p>
       <w:pPr>
         <w:ind w:left="360"/>
-      </w:pPr>
-      <w:r>
+        <w:rPr>
+          <w:highlight w:val="yellow"/>
+        </w:rPr>
+      </w:pPr>
+      <w:r>
+        <w:rPr>
+          <w:highlight w:val="yellow"/>
+        </w:rPr>
         <w:t>-</w:t>
       </w:r>
       <w:r>
+        <w:rPr>
+          <w:highlight w:val="yellow"/>
+        </w:rPr>
         <w:t>Utiliser la généralisation des acteurs (Héritage).</w:t>
       </w:r>
     </w:p>
     <w:p>
       <w:pPr>
         <w:ind w:left="360"/>
-      </w:pPr>
-      <w:r>
+        <w:rPr>
+          <w:highlight w:val="yellow"/>
+        </w:rPr>
+      </w:pPr>
+      <w:r>
+        <w:rPr>
+          <w:highlight w:val="yellow"/>
+        </w:rPr>
         <w:t>-</w:t>
       </w:r>
       <w:r>
+        <w:rPr>
+          <w:highlight w:val="yellow"/>
+        </w:rPr>
         <w:t>Inclure à votre diagramme</w:t>
       </w:r>
       <w:r>
+        <w:rPr>
+          <w:highlight w:val="yellow"/>
+        </w:rPr>
         <w:t xml:space="preserve"> une ou plusieurs liaison</w:t>
       </w:r>
       <w:r>
+        <w:rPr>
+          <w:highlight w:val="yellow"/>
+        </w:rPr>
         <w:t>s</w:t>
       </w:r>
       <w:r>
+        <w:rPr>
+          <w:highlight w:val="yellow"/>
+        </w:rPr>
         <w:t xml:space="preserve"> extend</w:t>
       </w:r>
       <w:r>
+        <w:rPr>
+          <w:highlight w:val="yellow"/>
+        </w:rPr>
         <w:t>.</w:t>
       </w:r>
     </w:p>
@@ -165,15 +237,27 @@
         <w:ind w:left="360"/>
       </w:pPr>
       <w:r>
+        <w:rPr>
+          <w:highlight w:val="yellow"/>
+        </w:rPr>
         <w:t>-</w:t>
       </w:r>
       <w:r>
+        <w:rPr>
+          <w:highlight w:val="yellow"/>
+        </w:rPr>
         <w:t>Inclure à votre diagramme une ou plusieurs liaison</w:t>
       </w:r>
       <w:r>
+        <w:rPr>
+          <w:highlight w:val="yellow"/>
+        </w:rPr>
         <w:t>s</w:t>
       </w:r>
       <w:r>
+        <w:rPr>
+          <w:highlight w:val="yellow"/>
+        </w:rPr>
         <w:t xml:space="preserve"> include.</w:t>
       </w:r>
     </w:p>
@@ -210,67 +294,121 @@
     <w:p>
       <w:pPr>
         <w:ind w:left="360"/>
+        <w:rPr>
+          <w:highlight w:val="yellow"/>
+        </w:rPr>
       </w:pPr>
       <w:r>
         <w:t xml:space="preserve"> </w:t>
       </w:r>
       <w:r>
+        <w:rPr>
+          <w:highlight w:val="yellow"/>
+        </w:rPr>
         <w:t xml:space="preserve">Réaliser les </w:t>
       </w:r>
       <w:r>
+        <w:rPr>
+          <w:highlight w:val="yellow"/>
+        </w:rPr>
         <w:t xml:space="preserve">différents </w:t>
       </w:r>
       <w:r>
+        <w:rPr>
+          <w:highlight w:val="yellow"/>
+        </w:rPr>
         <w:t xml:space="preserve">diagrammes d’activités depuis </w:t>
       </w:r>
       <w:r>
+        <w:rPr>
+          <w:highlight w:val="yellow"/>
+        </w:rPr>
         <w:t xml:space="preserve">les cas d’utilisations </w:t>
       </w:r>
       <w:r>
+        <w:rPr>
+          <w:highlight w:val="yellow"/>
+        </w:rPr>
         <w:t>identifiés dans</w:t>
       </w:r>
       <w:r>
+        <w:rPr>
+          <w:highlight w:val="yellow"/>
+        </w:rPr>
         <w:t xml:space="preserve"> votre diagramme de cas d’utilisation (use case)</w:t>
       </w:r>
       <w:r>
+        <w:rPr>
+          <w:highlight w:val="yellow"/>
+        </w:rPr>
         <w:t xml:space="preserve"> </w:t>
       </w:r>
       <w:r>
+        <w:rPr>
+          <w:highlight w:val="yellow"/>
+        </w:rPr>
         <w:t>ceux-ci devront</w:t>
       </w:r>
       <w:r>
+        <w:rPr>
+          <w:highlight w:val="yellow"/>
+        </w:rPr>
         <w:t xml:space="preserve"> inclure les spécifications suivantes :</w:t>
       </w:r>
     </w:p>
     <w:p>
       <w:pPr>
         <w:ind w:left="360"/>
-      </w:pPr>
-      <w:r>
+        <w:rPr>
+          <w:highlight w:val="yellow"/>
+        </w:rPr>
+      </w:pPr>
+      <w:r>
+        <w:rPr>
+          <w:highlight w:val="yellow"/>
+        </w:rPr>
         <w:t>-Utilisation des symboles UML (initial, final, flow final),</w:t>
       </w:r>
     </w:p>
     <w:p>
       <w:pPr>
         <w:ind w:left="360"/>
-      </w:pPr>
-      <w:r>
+        <w:rPr>
+          <w:highlight w:val="yellow"/>
+        </w:rPr>
+      </w:pPr>
+      <w:r>
+        <w:rPr>
+          <w:highlight w:val="yellow"/>
+        </w:rPr>
         <w:t>-Utiliser une ou plusieurs décisions,</w:t>
       </w:r>
     </w:p>
     <w:p>
       <w:pPr>
         <w:ind w:left="360"/>
-      </w:pPr>
-      <w:r>
+        <w:rPr>
+          <w:highlight w:val="yellow"/>
+        </w:rPr>
+      </w:pPr>
+      <w:r>
+        <w:rPr>
+          <w:highlight w:val="yellow"/>
+        </w:rPr>
         <w:t>-Identifier et insérer les accept signal,</w:t>
       </w:r>
     </w:p>
     <w:p>
       <w:pPr>
         <w:ind w:left="360"/>
-      </w:pPr>
-      <w:r>
+        <w:rPr>
+          <w:highlight w:val="yellow"/>
+        </w:rPr>
+      </w:pPr>
+      <w:r>
+        <w:rPr>
+          <w:highlight w:val="yellow"/>
+        </w:rPr>
         <w:t>-Identifier et insérer les send signal (pour l’envoi des messages),</w:t>
       </w:r>
     </w:p>
@@ -279,15 +417,27 @@
         <w:ind w:left="360"/>
       </w:pPr>
       <w:r>
+        <w:rPr>
+          <w:highlight w:val="yellow"/>
+        </w:rPr>
         <w:t>-Au niveau des swi</w:t>
       </w:r>
       <w:r>
+        <w:rPr>
+          <w:highlight w:val="yellow"/>
+        </w:rPr>
         <w:t>n</w:t>
       </w:r>
       <w:r>
+        <w:rPr>
+          <w:highlight w:val="yellow"/>
+        </w:rPr>
         <w:t>lanes intégrer au minimum l’utilisateur et le système d’information</w:t>
       </w:r>
       <w:r>
+        <w:rPr>
+          <w:highlight w:val="yellow"/>
+        </w:rPr>
         <w:t>.</w:t>
       </w:r>
       <w:r>
@@ -334,95 +484,176 @@
     <w:p>
       <w:pPr>
         <w:ind w:left="360"/>
-      </w:pPr>
-      <w:r>
+        <w:rPr>
+          <w:highlight w:val="yellow"/>
+        </w:rPr>
+      </w:pPr>
+      <w:r>
+        <w:rPr>
+          <w:highlight w:val="yellow"/>
+        </w:rPr>
         <w:t xml:space="preserve">Réaliser les </w:t>
       </w:r>
       <w:r>
+        <w:rPr>
+          <w:highlight w:val="yellow"/>
+        </w:rPr>
         <w:t xml:space="preserve">différents </w:t>
       </w:r>
       <w:r>
+        <w:rPr>
+          <w:highlight w:val="yellow"/>
+        </w:rPr>
         <w:t>diagrammes de séquences depuis vos diagrammes d’activités, ceux-ci devront inclure les spécifications suivantes :</w:t>
       </w:r>
     </w:p>
     <w:p>
       <w:pPr>
         <w:ind w:left="360"/>
-      </w:pPr>
-      <w:r>
+        <w:rPr>
+          <w:highlight w:val="yellow"/>
+        </w:rPr>
+      </w:pPr>
+      <w:r>
+        <w:rPr>
+          <w:highlight w:val="yellow"/>
+        </w:rPr>
         <w:t>-</w:t>
       </w:r>
       <w:r>
+        <w:rPr>
+          <w:highlight w:val="yellow"/>
+        </w:rPr>
         <w:t>R</w:t>
       </w:r>
       <w:r>
+        <w:rPr>
+          <w:highlight w:val="yellow"/>
+        </w:rPr>
         <w:t>éaliser les scénarios d’erreurs et alternatifs,</w:t>
       </w:r>
     </w:p>
     <w:p>
       <w:pPr>
         <w:ind w:left="360"/>
-      </w:pPr>
-      <w:r>
+        <w:rPr>
+          <w:highlight w:val="yellow"/>
+        </w:rPr>
+      </w:pPr>
+      <w:r>
+        <w:rPr>
+          <w:highlight w:val="yellow"/>
+        </w:rPr>
         <w:t>-Intégrer d</w:t>
       </w:r>
       <w:r>
+        <w:rPr>
+          <w:highlight w:val="yellow"/>
+        </w:rPr>
         <w:t>es messages,</w:t>
       </w:r>
     </w:p>
     <w:p>
       <w:pPr>
         <w:ind w:left="360"/>
-      </w:pPr>
-      <w:r>
+        <w:rPr>
+          <w:highlight w:val="yellow"/>
+        </w:rPr>
+      </w:pPr>
+      <w:r>
+        <w:rPr>
+          <w:highlight w:val="yellow"/>
+        </w:rPr>
         <w:t>-</w:t>
       </w:r>
       <w:r>
+        <w:rPr>
+          <w:highlight w:val="yellow"/>
+        </w:rPr>
         <w:t>I</w:t>
       </w:r>
       <w:r>
+        <w:rPr>
+          <w:highlight w:val="yellow"/>
+        </w:rPr>
         <w:t xml:space="preserve">ntégrer </w:t>
       </w:r>
       <w:r>
+        <w:rPr>
+          <w:highlight w:val="yellow"/>
+        </w:rPr>
         <w:t>d</w:t>
       </w:r>
       <w:r>
+        <w:rPr>
+          <w:highlight w:val="yellow"/>
+        </w:rPr>
         <w:t xml:space="preserve">es </w:t>
       </w:r>
       <w:proofErr w:type="spellStart"/>
       <w:r>
+        <w:rPr>
+          <w:highlight w:val="yellow"/>
+        </w:rPr>
         <w:t>Async</w:t>
       </w:r>
       <w:proofErr w:type="spellEnd"/>
       <w:r>
+        <w:rPr>
+          <w:highlight w:val="yellow"/>
+        </w:rPr>
         <w:t xml:space="preserve"> Message,</w:t>
       </w:r>
     </w:p>
     <w:p>
       <w:pPr>
         <w:ind w:left="360"/>
-      </w:pPr>
-      <w:r>
+        <w:rPr>
+          <w:highlight w:val="yellow"/>
+        </w:rPr>
+      </w:pPr>
+      <w:r>
+        <w:rPr>
+          <w:highlight w:val="yellow"/>
+        </w:rPr>
         <w:t>-I</w:t>
       </w:r>
       <w:r>
+        <w:rPr>
+          <w:highlight w:val="yellow"/>
+        </w:rPr>
         <w:t>ntég</w:t>
       </w:r>
       <w:r>
+        <w:rPr>
+          <w:highlight w:val="yellow"/>
+        </w:rPr>
         <w:t>rer d</w:t>
       </w:r>
       <w:r>
+        <w:rPr>
+          <w:highlight w:val="yellow"/>
+        </w:rPr>
         <w:t xml:space="preserve">es </w:t>
       </w:r>
       <w:proofErr w:type="spellStart"/>
       <w:r>
+        <w:rPr>
+          <w:highlight w:val="yellow"/>
+        </w:rPr>
         <w:t>Reply</w:t>
       </w:r>
       <w:proofErr w:type="spellEnd"/>
       <w:r>
+        <w:rPr>
+          <w:highlight w:val="yellow"/>
+        </w:rPr>
         <w:t xml:space="preserve"> Message</w:t>
       </w:r>
       <w:r>
+        <w:rPr>
+          <w:highlight w:val="yellow"/>
+        </w:rPr>
         <w:t>,</w:t>
       </w:r>
     </w:p>
@@ -431,6 +662,9 @@
         <w:ind w:left="360"/>
       </w:pPr>
       <w:r>
+        <w:rPr>
+          <w:highlight w:val="yellow"/>
+        </w:rPr>
         <w:t>-Intégrer des Self Message,</w:t>
       </w:r>
     </w:p>
@@ -856,12 +1090,7 @@
         <w:t xml:space="preserve">-Il contiendra </w:t>
       </w:r>
       <w:r>
-        <w:t>la représentatio</w:t>
-      </w:r>
-      <w:bookmarkStart w:id="0" w:name="_GoBack"/>
-      <w:bookmarkEnd w:id="0"/>
-      <w:r>
-        <w:t>n de chacune de vos classes DATA,</w:t>
+        <w:t>la représentation de chacune de vos classes DATA,</w:t>
       </w:r>
     </w:p>
     <w:p>
@@ -1114,7 +1343,7 @@
 </file>
 
 <file path=word/endnotes.xml><?xml version="1.0" encoding="utf-8"?>
-<w:endnotes xmlns:wpc="http://schemas.microsoft.com/office/word/2010/wordprocessingCanvas" xmlns:cx="http://schemas.microsoft.com/office/drawing/2014/chartex" xmlns:cx1="http://schemas.microsoft.com/office/drawing/2015/9/8/chartex" xmlns:mc="http://schemas.openxmlformats.org/markup-compatibility/2006" xmlns:o="urn:schemas-microsoft-com:office:office" xmlns:r="http://schemas.openxmlformats.org/officeDocument/2006/relationships" xmlns:m="http://schemas.openxmlformats.org/officeDocument/2006/math" xmlns:v="urn:schemas-microsoft-com:vml" xmlns:wp14="http://schemas.microsoft.com/office/word/2010/wordprocessingDrawing" xmlns:wp="http://schemas.openxmlformats.org/drawingml/2006/wordprocessingDrawing" xmlns:w10="urn:schemas-microsoft-com:office:word" xmlns:w="http://schemas.openxmlformats.org/wordprocessingml/2006/main" xmlns:w14="http://schemas.microsoft.com/office/word/2010/wordml" xmlns:w15="http://schemas.microsoft.com/office/word/2012/wordml" xmlns:w16se="http://schemas.microsoft.com/office/word/2015/wordml/symex" xmlns:wpg="http://schemas.microsoft.com/office/word/2010/wordprocessingGroup" xmlns:wpi="http://schemas.microsoft.com/office/word/2010/wordprocessingInk" xmlns:wne="http://schemas.microsoft.com/office/word/2006/wordml" xmlns:wps="http://schemas.microsoft.com/office/word/2010/wordprocessingShape" mc:Ignorable="w14 w15 w16se wp14">
+<w:endnotes xmlns:wpc="http://schemas.microsoft.com/office/word/2010/wordprocessingCanvas" xmlns:cx="http://schemas.microsoft.com/office/drawing/2014/chartex" xmlns:cx1="http://schemas.microsoft.com/office/drawing/2015/9/8/chartex" xmlns:cx2="http://schemas.microsoft.com/office/drawing/2015/10/21/chartex" xmlns:cx3="http://schemas.microsoft.com/office/drawing/2016/5/9/chartex" xmlns:cx4="http://schemas.microsoft.com/office/drawing/2016/5/10/chartex" xmlns:cx5="http://schemas.microsoft.com/office/drawing/2016/5/11/chartex" xmlns:cx6="http://schemas.microsoft.com/office/drawing/2016/5/12/chartex" xmlns:cx7="http://schemas.microsoft.com/office/drawing/2016/5/13/chartex" xmlns:cx8="http://schemas.microsoft.com/office/drawing/2016/5/14/chartex" xmlns:mc="http://schemas.openxmlformats.org/markup-compatibility/2006" xmlns:aink="http://schemas.microsoft.com/office/drawing/2016/ink" xmlns:am3d="http://schemas.microsoft.com/office/drawing/2017/model3d" xmlns:o="urn:schemas-microsoft-com:office:office" xmlns:r="http://schemas.openxmlformats.org/officeDocument/2006/relationships" xmlns:m="http://schemas.openxmlformats.org/officeDocument/2006/math" xmlns:v="urn:schemas-microsoft-com:vml" xmlns:wp14="http://schemas.microsoft.com/office/word/2010/wordprocessingDrawing" xmlns:wp="http://schemas.openxmlformats.org/drawingml/2006/wordprocessingDrawing" xmlns:w10="urn:schemas-microsoft-com:office:word" xmlns:w="http://schemas.openxmlformats.org/wordprocessingml/2006/main" xmlns:w14="http://schemas.microsoft.com/office/word/2010/wordml" xmlns:w15="http://schemas.microsoft.com/office/word/2012/wordml" xmlns:w16cex="http://schemas.microsoft.com/office/word/2018/wordml/cex" xmlns:w16cid="http://schemas.microsoft.com/office/word/2016/wordml/cid" xmlns:w16="http://schemas.microsoft.com/office/word/2018/wordml" xmlns:w16se="http://schemas.microsoft.com/office/word/2015/wordml/symex" xmlns:wpg="http://schemas.microsoft.com/office/word/2010/wordprocessingGroup" xmlns:wpi="http://schemas.microsoft.com/office/word/2010/wordprocessingInk" xmlns:wne="http://schemas.microsoft.com/office/word/2006/wordml" xmlns:wps="http://schemas.microsoft.com/office/word/2010/wordprocessingShape" mc:Ignorable="w14 w15 w16se w16cid w16 w16cex wp14">
   <w:endnote w:type="separator" w:id="-1">
     <w:p>
       <w:r>
@@ -1133,7 +1362,7 @@
 </file>
 
 <file path=word/footer1.xml><?xml version="1.0" encoding="utf-8"?>
-<w:ftr xmlns:wpc="http://schemas.microsoft.com/office/word/2010/wordprocessingCanvas" xmlns:cx="http://schemas.microsoft.com/office/drawing/2014/chartex" xmlns:cx1="http://schemas.microsoft.com/office/drawing/2015/9/8/chartex" xmlns:mc="http://schemas.openxmlformats.org/markup-compatibility/2006" xmlns:o="urn:schemas-microsoft-com:office:office" xmlns:r="http://schemas.openxmlformats.org/officeDocument/2006/relationships" xmlns:m="http://schemas.openxmlformats.org/officeDocument/2006/math" xmlns:v="urn:schemas-microsoft-com:vml" xmlns:wp14="http://schemas.microsoft.com/office/word/2010/wordprocessingDrawing" xmlns:wp="http://schemas.openxmlformats.org/drawingml/2006/wordprocessingDrawing" xmlns:w10="urn:schemas-microsoft-com:office:word" xmlns:w="http://schemas.openxmlformats.org/wordprocessingml/2006/main" xmlns:w14="http://schemas.microsoft.com/office/word/2010/wordml" xmlns:w15="http://schemas.microsoft.com/office/word/2012/wordml" xmlns:w16se="http://schemas.microsoft.com/office/word/2015/wordml/symex" xmlns:wpg="http://schemas.microsoft.com/office/word/2010/wordprocessingGroup" xmlns:wpi="http://schemas.microsoft.com/office/word/2010/wordprocessingInk" xmlns:wne="http://schemas.microsoft.com/office/word/2006/wordml" xmlns:wps="http://schemas.microsoft.com/office/word/2010/wordprocessingShape" mc:Ignorable="w14 w15 w16se wp14">
+<w:ftr xmlns:wpc="http://schemas.microsoft.com/office/word/2010/wordprocessingCanvas" xmlns:cx="http://schemas.microsoft.com/office/drawing/2014/chartex" xmlns:cx1="http://schemas.microsoft.com/office/drawing/2015/9/8/chartex" xmlns:cx2="http://schemas.microsoft.com/office/drawing/2015/10/21/chartex" xmlns:cx3="http://schemas.microsoft.com/office/drawing/2016/5/9/chartex" xmlns:cx4="http://schemas.microsoft.com/office/drawing/2016/5/10/chartex" xmlns:cx5="http://schemas.microsoft.com/office/drawing/2016/5/11/chartex" xmlns:cx6="http://schemas.microsoft.com/office/drawing/2016/5/12/chartex" xmlns:cx7="http://schemas.microsoft.com/office/drawing/2016/5/13/chartex" xmlns:cx8="http://schemas.microsoft.com/office/drawing/2016/5/14/chartex" xmlns:mc="http://schemas.openxmlformats.org/markup-compatibility/2006" xmlns:aink="http://schemas.microsoft.com/office/drawing/2016/ink" xmlns:am3d="http://schemas.microsoft.com/office/drawing/2017/model3d" xmlns:o="urn:schemas-microsoft-com:office:office" xmlns:r="http://schemas.openxmlformats.org/officeDocument/2006/relationships" xmlns:m="http://schemas.openxmlformats.org/officeDocument/2006/math" xmlns:v="urn:schemas-microsoft-com:vml" xmlns:wp14="http://schemas.microsoft.com/office/word/2010/wordprocessingDrawing" xmlns:wp="http://schemas.openxmlformats.org/drawingml/2006/wordprocessingDrawing" xmlns:w10="urn:schemas-microsoft-com:office:word" xmlns:w="http://schemas.openxmlformats.org/wordprocessingml/2006/main" xmlns:w14="http://schemas.microsoft.com/office/word/2010/wordml" xmlns:w15="http://schemas.microsoft.com/office/word/2012/wordml" xmlns:w16cex="http://schemas.microsoft.com/office/word/2018/wordml/cex" xmlns:w16cid="http://schemas.microsoft.com/office/word/2016/wordml/cid" xmlns:w16="http://schemas.microsoft.com/office/word/2018/wordml" xmlns:w16se="http://schemas.microsoft.com/office/word/2015/wordml/symex" xmlns:wpg="http://schemas.microsoft.com/office/word/2010/wordprocessingGroup" xmlns:wpi="http://schemas.microsoft.com/office/word/2010/wordprocessingInk" xmlns:wne="http://schemas.microsoft.com/office/word/2006/wordml" xmlns:wps="http://schemas.microsoft.com/office/word/2010/wordprocessingShape" mc:Ignorable="w14 w15 w16se w16cid w16 w16cex wp14">
   <w:tbl>
     <w:tblPr>
       <w:tblStyle w:val="Grilledutableau"/>
@@ -1312,7 +1541,6 @@
               <w:sz w:val="20"/>
             </w:rPr>
           </w:pPr>
-          <w:proofErr w:type="spellStart"/>
           <w:r>
             <w:rPr>
               <w:b/>
@@ -1327,7 +1555,6 @@
             </w:rPr>
             <w:t>p</w:t>
           </w:r>
-          <w:proofErr w:type="spellEnd"/>
           <w:r>
             <w:rPr>
               <w:b/>
@@ -1786,7 +2013,7 @@
 </file>
 
 <file path=word/footnotes.xml><?xml version="1.0" encoding="utf-8"?>
-<w:footnotes xmlns:wpc="http://schemas.microsoft.com/office/word/2010/wordprocessingCanvas" xmlns:cx="http://schemas.microsoft.com/office/drawing/2014/chartex" xmlns:cx1="http://schemas.microsoft.com/office/drawing/2015/9/8/chartex" xmlns:mc="http://schemas.openxmlformats.org/markup-compatibility/2006" xmlns:o="urn:schemas-microsoft-com:office:office" xmlns:r="http://schemas.openxmlformats.org/officeDocument/2006/relationships" xmlns:m="http://schemas.openxmlformats.org/officeDocument/2006/math" xmlns:v="urn:schemas-microsoft-com:vml" xmlns:wp14="http://schemas.microsoft.com/office/word/2010/wordprocessingDrawing" xmlns:wp="http://schemas.openxmlformats.org/drawingml/2006/wordprocessingDrawing" xmlns:w10="urn:schemas-microsoft-com:office:word" xmlns:w="http://schemas.openxmlformats.org/wordprocessingml/2006/main" xmlns:w14="http://schemas.microsoft.com/office/word/2010/wordml" xmlns:w15="http://schemas.microsoft.com/office/word/2012/wordml" xmlns:w16se="http://schemas.microsoft.com/office/word/2015/wordml/symex" xmlns:wpg="http://schemas.microsoft.com/office/word/2010/wordprocessingGroup" xmlns:wpi="http://schemas.microsoft.com/office/word/2010/wordprocessingInk" xmlns:wne="http://schemas.microsoft.com/office/word/2006/wordml" xmlns:wps="http://schemas.microsoft.com/office/word/2010/wordprocessingShape" mc:Ignorable="w14 w15 w16se wp14">
+<w:footnotes xmlns:wpc="http://schemas.microsoft.com/office/word/2010/wordprocessingCanvas" xmlns:cx="http://schemas.microsoft.com/office/drawing/2014/chartex" xmlns:cx1="http://schemas.microsoft.com/office/drawing/2015/9/8/chartex" xmlns:cx2="http://schemas.microsoft.com/office/drawing/2015/10/21/chartex" xmlns:cx3="http://schemas.microsoft.com/office/drawing/2016/5/9/chartex" xmlns:cx4="http://schemas.microsoft.com/office/drawing/2016/5/10/chartex" xmlns:cx5="http://schemas.microsoft.com/office/drawing/2016/5/11/chartex" xmlns:cx6="http://schemas.microsoft.com/office/drawing/2016/5/12/chartex" xmlns:cx7="http://schemas.microsoft.com/office/drawing/2016/5/13/chartex" xmlns:cx8="http://schemas.microsoft.com/office/drawing/2016/5/14/chartex" xmlns:mc="http://schemas.openxmlformats.org/markup-compatibility/2006" xmlns:aink="http://schemas.microsoft.com/office/drawing/2016/ink" xmlns:am3d="http://schemas.microsoft.com/office/drawing/2017/model3d" xmlns:o="urn:schemas-microsoft-com:office:office" xmlns:r="http://schemas.openxmlformats.org/officeDocument/2006/relationships" xmlns:m="http://schemas.openxmlformats.org/officeDocument/2006/math" xmlns:v="urn:schemas-microsoft-com:vml" xmlns:wp14="http://schemas.microsoft.com/office/word/2010/wordprocessingDrawing" xmlns:wp="http://schemas.openxmlformats.org/drawingml/2006/wordprocessingDrawing" xmlns:w10="urn:schemas-microsoft-com:office:word" xmlns:w="http://schemas.openxmlformats.org/wordprocessingml/2006/main" xmlns:w14="http://schemas.microsoft.com/office/word/2010/wordml" xmlns:w15="http://schemas.microsoft.com/office/word/2012/wordml" xmlns:w16cex="http://schemas.microsoft.com/office/word/2018/wordml/cex" xmlns:w16cid="http://schemas.microsoft.com/office/word/2016/wordml/cid" xmlns:w16="http://schemas.microsoft.com/office/word/2018/wordml" xmlns:w16se="http://schemas.microsoft.com/office/word/2015/wordml/symex" xmlns:wpg="http://schemas.microsoft.com/office/word/2010/wordprocessingGroup" xmlns:wpi="http://schemas.microsoft.com/office/word/2010/wordprocessingInk" xmlns:wne="http://schemas.microsoft.com/office/word/2006/wordml" xmlns:wps="http://schemas.microsoft.com/office/word/2010/wordprocessingShape" mc:Ignorable="w14 w15 w16se w16cid w16 w16cex wp14">
   <w:footnote w:type="separator" w:id="-1">
     <w:p>
       <w:r>
@@ -1805,7 +2032,7 @@
 </file>
 
 <file path=word/header1.xml><?xml version="1.0" encoding="utf-8"?>
-<w:hdr xmlns:wpc="http://schemas.microsoft.com/office/word/2010/wordprocessingCanvas" xmlns:cx="http://schemas.microsoft.com/office/drawing/2014/chartex" xmlns:cx1="http://schemas.microsoft.com/office/drawing/2015/9/8/chartex" xmlns:mc="http://schemas.openxmlformats.org/markup-compatibility/2006" xmlns:o="urn:schemas-microsoft-com:office:office" xmlns:r="http://schemas.openxmlformats.org/officeDocument/2006/relationships" xmlns:m="http://schemas.openxmlformats.org/officeDocument/2006/math" xmlns:v="urn:schemas-microsoft-com:vml" xmlns:wp14="http://schemas.microsoft.com/office/word/2010/wordprocessingDrawing" xmlns:wp="http://schemas.openxmlformats.org/drawingml/2006/wordprocessingDrawing" xmlns:w10="urn:schemas-microsoft-com:office:word" xmlns:w="http://schemas.openxmlformats.org/wordprocessingml/2006/main" xmlns:w14="http://schemas.microsoft.com/office/word/2010/wordml" xmlns:w15="http://schemas.microsoft.com/office/word/2012/wordml" xmlns:w16se="http://schemas.microsoft.com/office/word/2015/wordml/symex" xmlns:wpg="http://schemas.microsoft.com/office/word/2010/wordprocessingGroup" xmlns:wpi="http://schemas.microsoft.com/office/word/2010/wordprocessingInk" xmlns:wne="http://schemas.microsoft.com/office/word/2006/wordml" xmlns:wps="http://schemas.microsoft.com/office/word/2010/wordprocessingShape" mc:Ignorable="w14 w15 w16se wp14">
+<w:hdr xmlns:wpc="http://schemas.microsoft.com/office/word/2010/wordprocessingCanvas" xmlns:cx="http://schemas.microsoft.com/office/drawing/2014/chartex" xmlns:cx1="http://schemas.microsoft.com/office/drawing/2015/9/8/chartex" xmlns:cx2="http://schemas.microsoft.com/office/drawing/2015/10/21/chartex" xmlns:cx3="http://schemas.microsoft.com/office/drawing/2016/5/9/chartex" xmlns:cx4="http://schemas.microsoft.com/office/drawing/2016/5/10/chartex" xmlns:cx5="http://schemas.microsoft.com/office/drawing/2016/5/11/chartex" xmlns:cx6="http://schemas.microsoft.com/office/drawing/2016/5/12/chartex" xmlns:cx7="http://schemas.microsoft.com/office/drawing/2016/5/13/chartex" xmlns:cx8="http://schemas.microsoft.com/office/drawing/2016/5/14/chartex" xmlns:mc="http://schemas.openxmlformats.org/markup-compatibility/2006" xmlns:aink="http://schemas.microsoft.com/office/drawing/2016/ink" xmlns:am3d="http://schemas.microsoft.com/office/drawing/2017/model3d" xmlns:o="urn:schemas-microsoft-com:office:office" xmlns:r="http://schemas.openxmlformats.org/officeDocument/2006/relationships" xmlns:m="http://schemas.openxmlformats.org/officeDocument/2006/math" xmlns:v="urn:schemas-microsoft-com:vml" xmlns:wp14="http://schemas.microsoft.com/office/word/2010/wordprocessingDrawing" xmlns:wp="http://schemas.openxmlformats.org/drawingml/2006/wordprocessingDrawing" xmlns:w10="urn:schemas-microsoft-com:office:word" xmlns:w="http://schemas.openxmlformats.org/wordprocessingml/2006/main" xmlns:w14="http://schemas.microsoft.com/office/word/2010/wordml" xmlns:w15="http://schemas.microsoft.com/office/word/2012/wordml" xmlns:w16cex="http://schemas.microsoft.com/office/word/2018/wordml/cex" xmlns:w16cid="http://schemas.microsoft.com/office/word/2016/wordml/cid" xmlns:w16="http://schemas.microsoft.com/office/word/2018/wordml" xmlns:w16se="http://schemas.microsoft.com/office/word/2015/wordml/symex" xmlns:wpg="http://schemas.microsoft.com/office/word/2010/wordprocessingGroup" xmlns:wpi="http://schemas.microsoft.com/office/word/2010/wordprocessingInk" xmlns:wne="http://schemas.microsoft.com/office/word/2006/wordml" xmlns:wps="http://schemas.microsoft.com/office/word/2010/wordprocessingShape" mc:Ignorable="w14 w15 w16se w16cid w16 w16cex wp14">
   <w:tbl>
     <w:tblPr>
       <w:tblStyle w:val="Grilledutableau"/>
@@ -1908,7 +2135,7 @@
         <w:lang w:eastAsia="fr-FR" w:bidi="ar-SA"/>
       </w:rPr>
       <w:drawing>
-        <wp:anchor distT="0" distB="0" distL="114300" distR="114300" simplePos="0" relativeHeight="251662336" behindDoc="0" locked="0" layoutInCell="1" allowOverlap="1" wp14:anchorId="4D19A450" wp14:editId="6BC178FC">
+        <wp:anchor distT="0" distB="0" distL="114300" distR="114300" simplePos="0" relativeHeight="251662336" behindDoc="0" locked="0" layoutInCell="1" allowOverlap="1" wp14:anchorId="09A92A71" wp14:editId="39CDFA2E">
           <wp:simplePos x="0" y="0"/>
           <wp:positionH relativeFrom="column">
             <wp:posOffset>-528320</wp:posOffset>
@@ -1976,7 +2203,7 @@
         <w:lang w:eastAsia="fr-FR" w:bidi="ar-SA"/>
       </w:rPr>
       <w:drawing>
-        <wp:anchor distT="0" distB="0" distL="114300" distR="114300" simplePos="0" relativeHeight="251661312" behindDoc="0" locked="0" layoutInCell="1" allowOverlap="1" wp14:anchorId="5CCDA79F" wp14:editId="58A46CD5">
+        <wp:anchor distT="0" distB="0" distL="114300" distR="114300" simplePos="0" relativeHeight="251661312" behindDoc="0" locked="0" layoutInCell="1" allowOverlap="1" wp14:anchorId="2E039B57" wp14:editId="5B6B3045">
           <wp:simplePos x="0" y="0"/>
           <wp:positionH relativeFrom="column">
             <wp:posOffset>2723130</wp:posOffset>
@@ -2043,7 +2270,7 @@
 </file>
 
 <file path=word/numbering.xml><?xml version="1.0" encoding="utf-8"?>
-<w:numbering xmlns:wpc="http://schemas.microsoft.com/office/word/2010/wordprocessingCanvas" xmlns:cx="http://schemas.microsoft.com/office/drawing/2014/chartex" xmlns:cx1="http://schemas.microsoft.com/office/drawing/2015/9/8/chartex" xmlns:mc="http://schemas.openxmlformats.org/markup-compatibility/2006" xmlns:o="urn:schemas-microsoft-com:office:office" xmlns:r="http://schemas.openxmlformats.org/officeDocument/2006/relationships" xmlns:m="http://schemas.openxmlformats.org/officeDocument/2006/math" xmlns:v="urn:schemas-microsoft-com:vml" xmlns:wp14="http://schemas.microsoft.com/office/word/2010/wordprocessingDrawing" xmlns:wp="http://schemas.openxmlformats.org/drawingml/2006/wordprocessingDrawing" xmlns:w10="urn:schemas-microsoft-com:office:word" xmlns:w="http://schemas.openxmlformats.org/wordprocessingml/2006/main" xmlns:w14="http://schemas.microsoft.com/office/word/2010/wordml" xmlns:w15="http://schemas.microsoft.com/office/word/2012/wordml" xmlns:w16se="http://schemas.microsoft.com/office/word/2015/wordml/symex" xmlns:wpg="http://schemas.microsoft.com/office/word/2010/wordprocessingGroup" xmlns:wpi="http://schemas.microsoft.com/office/word/2010/wordprocessingInk" xmlns:wne="http://schemas.microsoft.com/office/word/2006/wordml" xmlns:wps="http://schemas.microsoft.com/office/word/2010/wordprocessingShape" mc:Ignorable="w14 w15 w16se wp14">
+<w:numbering xmlns:wpc="http://schemas.microsoft.com/office/word/2010/wordprocessingCanvas" xmlns:cx="http://schemas.microsoft.com/office/drawing/2014/chartex" xmlns:cx1="http://schemas.microsoft.com/office/drawing/2015/9/8/chartex" xmlns:cx2="http://schemas.microsoft.com/office/drawing/2015/10/21/chartex" xmlns:cx3="http://schemas.microsoft.com/office/drawing/2016/5/9/chartex" xmlns:cx4="http://schemas.microsoft.com/office/drawing/2016/5/10/chartex" xmlns:cx5="http://schemas.microsoft.com/office/drawing/2016/5/11/chartex" xmlns:cx6="http://schemas.microsoft.com/office/drawing/2016/5/12/chartex" xmlns:cx7="http://schemas.microsoft.com/office/drawing/2016/5/13/chartex" xmlns:cx8="http://schemas.microsoft.com/office/drawing/2016/5/14/chartex" xmlns:mc="http://schemas.openxmlformats.org/markup-compatibility/2006" xmlns:aink="http://schemas.microsoft.com/office/drawing/2016/ink" xmlns:am3d="http://schemas.microsoft.com/office/drawing/2017/model3d" xmlns:o="urn:schemas-microsoft-com:office:office" xmlns:r="http://schemas.openxmlformats.org/officeDocument/2006/relationships" xmlns:m="http://schemas.openxmlformats.org/officeDocument/2006/math" xmlns:v="urn:schemas-microsoft-com:vml" xmlns:wp14="http://schemas.microsoft.com/office/word/2010/wordprocessingDrawing" xmlns:wp="http://schemas.openxmlformats.org/drawingml/2006/wordprocessingDrawing" xmlns:w10="urn:schemas-microsoft-com:office:word" xmlns:w="http://schemas.openxmlformats.org/wordprocessingml/2006/main" xmlns:w14="http://schemas.microsoft.com/office/word/2010/wordml" xmlns:w15="http://schemas.microsoft.com/office/word/2012/wordml" xmlns:w16cex="http://schemas.microsoft.com/office/word/2018/wordml/cex" xmlns:w16cid="http://schemas.microsoft.com/office/word/2016/wordml/cid" xmlns:w16="http://schemas.microsoft.com/office/word/2018/wordml" xmlns:w16se="http://schemas.microsoft.com/office/word/2015/wordml/symex" xmlns:wpg="http://schemas.microsoft.com/office/word/2010/wordprocessingGroup" xmlns:wpi="http://schemas.microsoft.com/office/word/2010/wordprocessingInk" xmlns:wne="http://schemas.microsoft.com/office/word/2006/wordml" xmlns:wps="http://schemas.microsoft.com/office/word/2010/wordprocessingShape" mc:Ignorable="w14 w15 w16se w16cid w16 w16cex wp14">
   <w:abstractNum w:abstractNumId="0" w15:restartNumberingAfterBreak="0">
     <w:nsid w:val="027C7EC6"/>
     <w:multiLevelType w:val="hybridMultilevel"/>
@@ -3268,7 +3495,7 @@
 </file>
 
 <file path=word/styles.xml><?xml version="1.0" encoding="utf-8"?>
-<w:styles xmlns:mc="http://schemas.openxmlformats.org/markup-compatibility/2006" xmlns:r="http://schemas.openxmlformats.org/officeDocument/2006/relationships" xmlns:w="http://schemas.openxmlformats.org/wordprocessingml/2006/main" xmlns:w14="http://schemas.microsoft.com/office/word/2010/wordml" xmlns:w15="http://schemas.microsoft.com/office/word/2012/wordml" xmlns:w16se="http://schemas.microsoft.com/office/word/2015/wordml/symex" mc:Ignorable="w14 w15 w16se">
+<w:styles xmlns:mc="http://schemas.openxmlformats.org/markup-compatibility/2006" xmlns:r="http://schemas.openxmlformats.org/officeDocument/2006/relationships" xmlns:w="http://schemas.openxmlformats.org/wordprocessingml/2006/main" xmlns:w14="http://schemas.microsoft.com/office/word/2010/wordml" xmlns:w15="http://schemas.microsoft.com/office/word/2012/wordml" xmlns:w16cex="http://schemas.microsoft.com/office/word/2018/wordml/cex" xmlns:w16cid="http://schemas.microsoft.com/office/word/2016/wordml/cid" xmlns:w16="http://schemas.microsoft.com/office/word/2018/wordml" xmlns:w16se="http://schemas.microsoft.com/office/word/2015/wordml/symex" mc:Ignorable="w14 w15 w16se w16cid w16 w16cex">
   <w:docDefaults>
     <w:rPrDefault>
       <w:rPr>
@@ -3284,7 +3511,7 @@
       </w:pPr>
     </w:pPrDefault>
   </w:docDefaults>
-  <w:latentStyles w:defLockedState="0" w:defUIPriority="99" w:defSemiHidden="0" w:defUnhideWhenUsed="0" w:defQFormat="0" w:count="371">
+  <w:latentStyles w:defLockedState="0" w:defUIPriority="99" w:defSemiHidden="0" w:defUnhideWhenUsed="0" w:defQFormat="0" w:count="376">
     <w:lsdException w:name="Normal" w:uiPriority="0" w:qFormat="1"/>
     <w:lsdException w:name="heading 1" w:uiPriority="9" w:qFormat="1"/>
     <w:lsdException w:name="heading 2" w:semiHidden="1" w:uiPriority="9" w:unhideWhenUsed="1" w:qFormat="1"/>
@@ -3390,7 +3617,6 @@
     <w:lsdException w:name="HTML Sample" w:semiHidden="1" w:unhideWhenUsed="1"/>
     <w:lsdException w:name="HTML Typewriter" w:semiHidden="1" w:unhideWhenUsed="1"/>
     <w:lsdException w:name="HTML Variable" w:semiHidden="1" w:unhideWhenUsed="1"/>
-    <w:lsdException w:name="Normal Table" w:semiHidden="1" w:unhideWhenUsed="1"/>
     <w:lsdException w:name="annotation subject" w:semiHidden="1" w:unhideWhenUsed="1"/>
     <w:lsdException w:name="No List" w:semiHidden="1" w:unhideWhenUsed="1"/>
     <w:lsdException w:name="Outline List 1" w:semiHidden="1" w:unhideWhenUsed="1"/>
@@ -3433,11 +3659,8 @@
     <w:lsdException w:name="Table Contemporary" w:semiHidden="1" w:unhideWhenUsed="1"/>
     <w:lsdException w:name="Table Elegant" w:semiHidden="1" w:unhideWhenUsed="1"/>
     <w:lsdException w:name="Table Professional" w:semiHidden="1" w:unhideWhenUsed="1"/>
-    <w:lsdException w:name="Table Subtle 1" w:semiHidden="1" w:unhideWhenUsed="1"/>
     <w:lsdException w:name="Table Subtle 2" w:semiHidden="1" w:unhideWhenUsed="1"/>
     <w:lsdException w:name="Table Web 1" w:semiHidden="1" w:unhideWhenUsed="1"/>
-    <w:lsdException w:name="Table Web 2" w:semiHidden="1" w:unhideWhenUsed="1"/>
-    <w:lsdException w:name="Table Web 3" w:semiHidden="1" w:unhideWhenUsed="1"/>
     <w:lsdException w:name="Balloon Text" w:semiHidden="1" w:unhideWhenUsed="1"/>
     <w:lsdException w:name="Table Grid" w:uiPriority="39"/>
     <w:lsdException w:name="Table Theme" w:semiHidden="1" w:unhideWhenUsed="1"/>
@@ -3656,6 +3879,11 @@
     <w:lsdException w:name="List Table 5 Dark Accent 6" w:uiPriority="50"/>
     <w:lsdException w:name="List Table 6 Colorful Accent 6" w:uiPriority="51"/>
     <w:lsdException w:name="List Table 7 Colorful Accent 6" w:uiPriority="52"/>
+    <w:lsdException w:name="Mention" w:semiHidden="1" w:unhideWhenUsed="1"/>
+    <w:lsdException w:name="Smart Hyperlink" w:semiHidden="1" w:unhideWhenUsed="1"/>
+    <w:lsdException w:name="Hashtag" w:semiHidden="1" w:unhideWhenUsed="1"/>
+    <w:lsdException w:name="Unresolved Mention" w:semiHidden="1" w:unhideWhenUsed="1"/>
+    <w:lsdException w:name="Smart Link" w:semiHidden="1" w:unhideWhenUsed="1"/>
   </w:latentStyles>
   <w:style w:type="paragraph" w:default="1" w:styleId="Normal">
     <w:name w:val="Normal"/>
@@ -3913,7 +4141,7 @@
       <w:lang w:eastAsia="fr-FR"/>
     </w:rPr>
   </w:style>
-  <w:style w:type="character" w:styleId="Emphaseple">
+  <w:style w:type="character" w:styleId="Accentuationlgre">
     <w:name w:val="Subtle Emphasis"/>
     <w:aliases w:val="Commandes"/>
     <w:uiPriority w:val="19"/>

</xml_diff>